<commit_message>
Add same axsis graphs
</commit_message>
<xml_diff>
--- a/pub/ShortMemoOnExternalandInternalCauses.docx
+++ b/pub/ShortMemoOnExternalandInternalCauses.docx
@@ -327,8 +327,172 @@
           <w:szCs w:val="24"/>
           <w:shd w:val="clear" w:color="auto" w:fill="FFFFFF"/>
         </w:rPr>
-        <w:t>Relative positions between external cause rates of men and women are similar, the main difference is the absolute rate for women is much lower.</w:t>
-      </w:r>
+        <w:t>Relative positions between external cause rates of men and women are similar, the main difference</w:t>
+      </w:r>
+      <w:r>
+        <w:rPr>
+          <w:rFonts w:ascii="Arial" w:eastAsia="Times New Roman" w:hAnsi="Arial" w:cs="Arial"/>
+          <w:color w:val="222222"/>
+          <w:sz w:val="24"/>
+          <w:szCs w:val="24"/>
+          <w:shd w:val="clear" w:color="auto" w:fill="FFFFFF"/>
+        </w:rPr>
+        <w:t>s</w:t>
+      </w:r>
+      <w:r>
+        <w:rPr>
+          <w:rFonts w:ascii="Arial" w:eastAsia="Times New Roman" w:hAnsi="Arial" w:cs="Arial"/>
+          <w:color w:val="222222"/>
+          <w:sz w:val="24"/>
+          <w:szCs w:val="24"/>
+          <w:shd w:val="clear" w:color="auto" w:fill="FFFFFF"/>
+        </w:rPr>
+        <w:t xml:space="preserve"> </w:t>
+      </w:r>
+      <w:r>
+        <w:rPr>
+          <w:rFonts w:ascii="Arial" w:eastAsia="Times New Roman" w:hAnsi="Arial" w:cs="Arial"/>
+          <w:color w:val="222222"/>
+          <w:sz w:val="24"/>
+          <w:szCs w:val="24"/>
+          <w:shd w:val="clear" w:color="auto" w:fill="FFFFFF"/>
+        </w:rPr>
+        <w:t>are that</w:t>
+      </w:r>
+      <w:r>
+        <w:rPr>
+          <w:rFonts w:ascii="Arial" w:eastAsia="Times New Roman" w:hAnsi="Arial" w:cs="Arial"/>
+          <w:color w:val="222222"/>
+          <w:sz w:val="24"/>
+          <w:szCs w:val="24"/>
+          <w:shd w:val="clear" w:color="auto" w:fill="FFFFFF"/>
+        </w:rPr>
+        <w:t xml:space="preserve"> the absolute rate for women is much lower</w:t>
+      </w:r>
+      <w:r>
+        <w:rPr>
+          <w:rFonts w:ascii="Arial" w:eastAsia="Times New Roman" w:hAnsi="Arial" w:cs="Arial"/>
+          <w:color w:val="222222"/>
+          <w:sz w:val="24"/>
+          <w:szCs w:val="24"/>
+          <w:shd w:val="clear" w:color="auto" w:fill="FFFFFF"/>
+        </w:rPr>
+        <w:t xml:space="preserve"> and that cohorts born in the same year but different sex have different outcomes</w:t>
+      </w:r>
+      <w:r>
+        <w:rPr>
+          <w:rFonts w:ascii="Arial" w:eastAsia="Times New Roman" w:hAnsi="Arial" w:cs="Arial"/>
+          <w:color w:val="222222"/>
+          <w:sz w:val="24"/>
+          <w:szCs w:val="24"/>
+          <w:shd w:val="clear" w:color="auto" w:fill="FFFFFF"/>
+        </w:rPr>
+        <w:t>.</w:t>
+      </w:r>
+    </w:p>
+    <w:p>
+      <w:pPr>
+        <w:pStyle w:val="ListParagraph"/>
+        <w:numPr>
+          <w:ilvl w:val="0"/>
+          <w:numId w:val="2"/>
+        </w:numPr>
+        <w:spacing w:after="0" w:line="240" w:lineRule="auto"/>
+        <w:rPr>
+          <w:rFonts w:ascii="Arial" w:eastAsia="Times New Roman" w:hAnsi="Arial" w:cs="Arial"/>
+          <w:color w:val="222222"/>
+          <w:sz w:val="24"/>
+          <w:szCs w:val="24"/>
+          <w:shd w:val="clear" w:color="auto" w:fill="FFFFFF"/>
+        </w:rPr>
+      </w:pPr>
+      <w:r>
+        <w:rPr>
+          <w:rFonts w:ascii="Arial" w:eastAsia="Times New Roman" w:hAnsi="Arial" w:cs="Arial"/>
+          <w:color w:val="222222"/>
+          <w:sz w:val="24"/>
+          <w:szCs w:val="24"/>
+          <w:shd w:val="clear" w:color="auto" w:fill="FFFFFF"/>
+        </w:rPr>
+        <w:t>US Women aged &lt;35 in 1950 start with a clear disadvantage and this gap narrows as they age</w:t>
+      </w:r>
+    </w:p>
+    <w:p>
+      <w:pPr>
+        <w:pStyle w:val="ListParagraph"/>
+        <w:numPr>
+          <w:ilvl w:val="0"/>
+          <w:numId w:val="2"/>
+        </w:numPr>
+        <w:spacing w:after="0" w:line="240" w:lineRule="auto"/>
+        <w:rPr>
+          <w:rFonts w:ascii="Arial" w:eastAsia="Times New Roman" w:hAnsi="Arial" w:cs="Arial"/>
+          <w:color w:val="222222"/>
+          <w:sz w:val="24"/>
+          <w:szCs w:val="24"/>
+          <w:shd w:val="clear" w:color="auto" w:fill="FFFFFF"/>
+        </w:rPr>
+      </w:pPr>
+      <w:r>
+        <w:rPr>
+          <w:rFonts w:ascii="Arial" w:eastAsia="Times New Roman" w:hAnsi="Arial" w:cs="Arial"/>
+          <w:color w:val="222222"/>
+          <w:sz w:val="24"/>
+          <w:szCs w:val="24"/>
+          <w:shd w:val="clear" w:color="auto" w:fill="FFFFFF"/>
+        </w:rPr>
+        <w:t>US Men aged &lt;35 in 1950 only show small disadvantages relative to their peers as they go through life</w:t>
+      </w:r>
+    </w:p>
+    <w:p>
+      <w:pPr>
+        <w:pStyle w:val="ListParagraph"/>
+        <w:numPr>
+          <w:ilvl w:val="0"/>
+          <w:numId w:val="2"/>
+        </w:numPr>
+        <w:spacing w:after="0" w:line="240" w:lineRule="auto"/>
+        <w:rPr>
+          <w:rFonts w:ascii="Arial" w:eastAsia="Times New Roman" w:hAnsi="Arial" w:cs="Arial"/>
+          <w:color w:val="222222"/>
+          <w:sz w:val="24"/>
+          <w:szCs w:val="24"/>
+          <w:shd w:val="clear" w:color="auto" w:fill="FFFFFF"/>
+        </w:rPr>
+      </w:pPr>
+      <w:r>
+        <w:rPr>
+          <w:rFonts w:ascii="Arial" w:eastAsia="Times New Roman" w:hAnsi="Arial" w:cs="Arial"/>
+          <w:color w:val="222222"/>
+          <w:sz w:val="24"/>
+          <w:szCs w:val="24"/>
+          <w:shd w:val="clear" w:color="auto" w:fill="FFFFFF"/>
+        </w:rPr>
+        <w:t xml:space="preserve">US </w:t>
+      </w:r>
+      <w:r>
+        <w:rPr>
+          <w:rFonts w:ascii="Arial" w:eastAsia="Times New Roman" w:hAnsi="Arial" w:cs="Arial"/>
+          <w:color w:val="222222"/>
+          <w:sz w:val="24"/>
+          <w:szCs w:val="24"/>
+          <w:shd w:val="clear" w:color="auto" w:fill="FFFFFF"/>
+        </w:rPr>
+        <w:t>Women and men aged &lt;35 in 1980 start off with some disadvantage that remains fairly constant through 2010</w:t>
+      </w:r>
+    </w:p>
+    <w:p>
+      <w:pPr>
+        <w:spacing w:after="0" w:line="240" w:lineRule="auto"/>
+        <w:ind w:left="360"/>
+        <w:rPr>
+          <w:rFonts w:ascii="Arial" w:eastAsia="Times New Roman" w:hAnsi="Arial" w:cs="Arial"/>
+          <w:color w:val="222222"/>
+          <w:sz w:val="24"/>
+          <w:szCs w:val="24"/>
+          <w:shd w:val="clear" w:color="auto" w:fill="FFFFFF"/>
+        </w:rPr>
+      </w:pPr>
     </w:p>
     <w:p>
       <w:pPr>
@@ -443,6 +607,108 @@
     </w:p>
     <w:p>
       <w:pPr>
+        <w:pStyle w:val="ListParagraph"/>
+        <w:numPr>
+          <w:ilvl w:val="0"/>
+          <w:numId w:val="3"/>
+        </w:numPr>
+        <w:spacing w:after="0" w:line="240" w:lineRule="auto"/>
+        <w:rPr>
+          <w:rFonts w:ascii="Arial" w:eastAsia="Times New Roman" w:hAnsi="Arial" w:cs="Arial"/>
+          <w:sz w:val="24"/>
+          <w:szCs w:val="24"/>
+        </w:rPr>
+      </w:pPr>
+      <w:r>
+        <w:rPr>
+          <w:rFonts w:ascii="Arial" w:eastAsia="Times New Roman" w:hAnsi="Arial" w:cs="Arial"/>
+          <w:color w:val="222222"/>
+          <w:sz w:val="24"/>
+          <w:szCs w:val="24"/>
+          <w:shd w:val="clear" w:color="auto" w:fill="FFFFFF"/>
+        </w:rPr>
+        <w:t>Cohorts show a clear deterioration when we pass 1980. For</w:t>
+      </w:r>
+      <w:r>
+        <w:rPr>
+          <w:rFonts w:ascii="Arial" w:eastAsia="Times New Roman" w:hAnsi="Arial" w:cs="Arial"/>
+          <w:color w:val="222222"/>
+          <w:sz w:val="24"/>
+          <w:szCs w:val="24"/>
+          <w:shd w:val="clear" w:color="auto" w:fill="FFFFFF"/>
+        </w:rPr>
+        <w:t xml:space="preserve"> groups aged &lt;35 in 1950, all three countries were quite close in internal cause mortality. By 1980, the US was a clear third place with the gap widening until the cohort reaches </w:t>
+      </w:r>
+      <w:proofErr w:type="spellStart"/>
+      <w:r>
+        <w:rPr>
+          <w:rFonts w:ascii="Arial" w:eastAsia="Times New Roman" w:hAnsi="Arial" w:cs="Arial"/>
+          <w:color w:val="222222"/>
+          <w:sz w:val="24"/>
+          <w:szCs w:val="24"/>
+          <w:shd w:val="clear" w:color="auto" w:fill="FFFFFF"/>
+        </w:rPr>
+        <w:lastRenderedPageBreak/>
+        <w:t>medicare</w:t>
+      </w:r>
+      <w:proofErr w:type="spellEnd"/>
+      <w:r>
+        <w:rPr>
+          <w:rFonts w:ascii="Arial" w:eastAsia="Times New Roman" w:hAnsi="Arial" w:cs="Arial"/>
+          <w:color w:val="222222"/>
+          <w:sz w:val="24"/>
+          <w:szCs w:val="24"/>
+          <w:shd w:val="clear" w:color="auto" w:fill="FFFFFF"/>
+        </w:rPr>
+        <w:t xml:space="preserve"> eligibility age where it then closes a little and in some cases the US rises to 2</w:t>
+      </w:r>
+      <w:r>
+        <w:rPr>
+          <w:rFonts w:ascii="Arial" w:eastAsia="Times New Roman" w:hAnsi="Arial" w:cs="Arial"/>
+          <w:color w:val="222222"/>
+          <w:sz w:val="24"/>
+          <w:szCs w:val="24"/>
+          <w:shd w:val="clear" w:color="auto" w:fill="FFFFFF"/>
+          <w:vertAlign w:val="superscript"/>
+        </w:rPr>
+        <w:t>nd</w:t>
+      </w:r>
+      <w:r>
+        <w:rPr>
+          <w:rFonts w:ascii="Arial" w:eastAsia="Times New Roman" w:hAnsi="Arial" w:cs="Arial"/>
+          <w:color w:val="222222"/>
+          <w:sz w:val="24"/>
+          <w:szCs w:val="24"/>
+          <w:shd w:val="clear" w:color="auto" w:fill="FFFFFF"/>
+        </w:rPr>
+        <w:t xml:space="preserve"> place.</w:t>
+      </w:r>
+    </w:p>
+    <w:p>
+      <w:pPr>
+        <w:pStyle w:val="ListParagraph"/>
+        <w:numPr>
+          <w:ilvl w:val="0"/>
+          <w:numId w:val="3"/>
+        </w:numPr>
+        <w:spacing w:after="0" w:line="240" w:lineRule="auto"/>
+        <w:rPr>
+          <w:rFonts w:ascii="Arial" w:eastAsia="Times New Roman" w:hAnsi="Arial" w:cs="Arial"/>
+          <w:sz w:val="24"/>
+          <w:szCs w:val="24"/>
+        </w:rPr>
+      </w:pPr>
+      <w:r>
+        <w:rPr>
+          <w:rFonts w:ascii="Arial" w:eastAsia="Times New Roman" w:hAnsi="Arial" w:cs="Arial"/>
+          <w:sz w:val="24"/>
+          <w:szCs w:val="24"/>
+        </w:rPr>
+        <w:t>For groups aged &lt;35 in 1980, the countries are quite close but the US position deteriorates rapidly and continues to widen through 2010.</w:t>
+      </w:r>
+    </w:p>
+    <w:p>
+      <w:pPr>
         <w:spacing w:after="0" w:line="240" w:lineRule="auto"/>
         <w:rPr>
           <w:rFonts w:ascii="Times New Roman" w:eastAsia="Times New Roman" w:hAnsi="Times New Roman" w:cs="Times New Roman"/>
@@ -454,6 +720,56 @@
     <w:p>
       <w:pPr>
         <w:spacing w:after="0" w:line="240" w:lineRule="auto"/>
+        <w:rPr>
+          <w:rFonts w:ascii="Times New Roman" w:eastAsia="Times New Roman" w:hAnsi="Times New Roman" w:cs="Times New Roman"/>
+          <w:sz w:val="24"/>
+          <w:szCs w:val="24"/>
+        </w:rPr>
+      </w:pPr>
+    </w:p>
+    <w:p>
+      <w:pPr>
+        <w:rPr>
+          <w:rFonts w:ascii="Times New Roman" w:eastAsia="Times New Roman" w:hAnsi="Times New Roman" w:cs="Times New Roman"/>
+          <w:sz w:val="24"/>
+          <w:szCs w:val="24"/>
+        </w:rPr>
+      </w:pPr>
+    </w:p>
+    <w:p>
+      <w:pPr>
+        <w:rPr>
+          <w:rFonts w:ascii="Times New Roman" w:eastAsia="Times New Roman" w:hAnsi="Times New Roman" w:cs="Times New Roman"/>
+          <w:sz w:val="24"/>
+          <w:szCs w:val="24"/>
+        </w:rPr>
+      </w:pPr>
+    </w:p>
+    <w:p>
+      <w:pPr>
+        <w:tabs>
+          <w:tab w:val="left" w:pos="8145"/>
+        </w:tabs>
+        <w:rPr>
+          <w:rFonts w:ascii="Times New Roman" w:eastAsia="Times New Roman" w:hAnsi="Times New Roman" w:cs="Times New Roman"/>
+          <w:sz w:val="24"/>
+          <w:szCs w:val="24"/>
+        </w:rPr>
+      </w:pPr>
+      <w:r>
+        <w:rPr>
+          <w:rFonts w:ascii="Times New Roman" w:eastAsia="Times New Roman" w:hAnsi="Times New Roman" w:cs="Times New Roman"/>
+          <w:sz w:val="24"/>
+          <w:szCs w:val="24"/>
+        </w:rPr>
+        <w:tab/>
+      </w:r>
+    </w:p>
+    <w:p>
+      <w:pPr>
+        <w:tabs>
+          <w:tab w:val="left" w:pos="8145"/>
+        </w:tabs>
         <w:rPr>
           <w:rFonts w:ascii="Times New Roman" w:eastAsia="Times New Roman" w:hAnsi="Times New Roman" w:cs="Times New Roman"/>
           <w:sz w:val="24"/>

</xml_diff>